<commit_message>
[msword] 1) template docx 보완, 2) 6장 명령문 table 작성
</commit_message>
<xml_diff>
--- a/hr_manual_template.docx
+++ b/hr_manual_template.docx
@@ -106,7 +106,13 @@
         <w:rPr>
           <w:rFonts w:hint="eastAsia"/>
         </w:rPr>
-        <w:t>HRScript 기능설명서</w:t>
+        <w:t>XYZ</w:t>
+      </w:r>
+      <w:r>
+        <w:rPr>
+          <w:rFonts w:hint="eastAsia"/>
+        </w:rPr>
+        <w:t xml:space="preserve"> 기능설명서</w:t>
       </w:r>
     </w:p>
     <w:p>
@@ -241,7 +247,7 @@
             <w:rPr>
               <w:b/>
               <w:bCs/>
-              <w:lang w:val="ko-KR"/>
+              <w:noProof/>
             </w:rPr>
             <w:fldChar w:fldCharType="end"/>
           </w:r>
@@ -261,8 +267,20 @@
     <w:p>
       <w:pPr>
         <w:pStyle w:val="1"/>
+      </w:pPr>
+      <w:r>
+        <w:br w:type="column"/>
+      </w:r>
+      <w:r>
+        <w:lastRenderedPageBreak/>
+        <w:t>Chapter</w:t>
+      </w:r>
+    </w:p>
+    <w:p>
+      <w:pPr>
         <w:rPr>
-          <w:rFonts w:ascii="맑은 고딕" w:eastAsia="맑은 고딕" w:hAnsi="맑은 고딕" w:hint="eastAsia"/>
+          <w:rFonts w:ascii="맑은 고딕" w:eastAsia="맑은 고딕" w:hAnsi="맑은 고딕"/>
+          <w:color w:val="000000"/>
           <w:sz w:val="20"/>
           <w:szCs w:val="20"/>
         </w:rPr>
@@ -270,10 +288,11 @@
       <w:r>
         <w:rPr>
           <w:rFonts w:ascii="맑은 고딕" w:eastAsia="맑은 고딕" w:hAnsi="맑은 고딕"/>
+          <w:color w:val="000000"/>
           <w:sz w:val="20"/>
           <w:szCs w:val="20"/>
         </w:rPr>
-        <w:br w:type="column"/>
+        <w:br w:type="page"/>
       </w:r>
     </w:p>
     <w:p>
@@ -323,12 +342,14 @@
     <w:pPr>
       <w:pStyle w:val="a8"/>
       <w:rPr>
+        <w:color w:val="767171" w:themeColor="background2" w:themeShade="80"/>
         <w:sz w:val="20"/>
         <w:szCs w:val="20"/>
       </w:rPr>
     </w:pPr>
     <w:r>
       <w:rPr>
+        <w:color w:val="767171" w:themeColor="background2" w:themeShade="80"/>
         <w:sz w:val="20"/>
         <w:szCs w:val="20"/>
       </w:rPr>
@@ -336,6 +357,7 @@
     </w:r>
     <w:r>
       <w:rPr>
+        <w:color w:val="767171" w:themeColor="background2" w:themeShade="80"/>
         <w:sz w:val="20"/>
         <w:szCs w:val="20"/>
       </w:rPr>
@@ -343,6 +365,7 @@
     </w:r>
     <w:r>
       <w:rPr>
+        <w:color w:val="767171" w:themeColor="background2" w:themeShade="80"/>
         <w:sz w:val="20"/>
         <w:szCs w:val="20"/>
       </w:rPr>
@@ -350,6 +373,7 @@
     </w:r>
     <w:r>
       <w:rPr>
+        <w:color w:val="767171" w:themeColor="background2" w:themeShade="80"/>
         <w:sz w:val="20"/>
         <w:szCs w:val="20"/>
         <w:lang w:val="ko-KR"/>
@@ -358,6 +382,7 @@
     </w:r>
     <w:r>
       <w:rPr>
+        <w:color w:val="767171" w:themeColor="background2" w:themeShade="80"/>
         <w:sz w:val="20"/>
         <w:szCs w:val="20"/>
       </w:rPr>
@@ -374,24 +399,71 @@
       <w:pStyle w:val="a8"/>
       <w:jc w:val="right"/>
       <w:rPr>
+        <w:rFonts w:asciiTheme="minorEastAsia" w:eastAsiaTheme="minorEastAsia" w:hAnsiTheme="minorEastAsia"/>
+        <w:color w:val="767171" w:themeColor="background2" w:themeShade="80"/>
         <w:sz w:val="20"/>
         <w:szCs w:val="20"/>
       </w:rPr>
     </w:pPr>
     <w:r>
+      <w:rPr>
+        <w:rFonts w:asciiTheme="minorEastAsia" w:eastAsiaTheme="minorEastAsia" w:hAnsiTheme="minorEastAsia"/>
+        <w:color w:val="767171" w:themeColor="background2" w:themeShade="80"/>
+        <w:sz w:val="20"/>
+        <w:szCs w:val="20"/>
+      </w:rPr>
       <w:fldChar w:fldCharType="begin"/>
     </w:r>
     <w:r>
+      <w:rPr>
+        <w:rFonts w:asciiTheme="minorEastAsia" w:eastAsiaTheme="minorEastAsia" w:hAnsiTheme="minorEastAsia"/>
+        <w:color w:val="767171" w:themeColor="background2" w:themeShade="80"/>
+        <w:sz w:val="20"/>
+        <w:szCs w:val="20"/>
+      </w:rPr>
       <w:instrText xml:space="preserve"> STYLEREF  "제목 1"  \* MERGEFORMAT </w:instrText>
     </w:r>
     <w:r>
+      <w:rPr>
+        <w:rFonts w:asciiTheme="minorEastAsia" w:eastAsiaTheme="minorEastAsia" w:hAnsiTheme="minorEastAsia"/>
+        <w:color w:val="767171" w:themeColor="background2" w:themeShade="80"/>
+        <w:sz w:val="20"/>
+        <w:szCs w:val="20"/>
+      </w:rPr>
+      <w:fldChar w:fldCharType="separate"/>
+    </w:r>
+    <w:r>
+      <w:rPr>
+        <w:rFonts w:asciiTheme="minorEastAsia" w:eastAsiaTheme="minorEastAsia" w:hAnsiTheme="minorEastAsia"/>
+        <w:noProof/>
+        <w:color w:val="767171" w:themeColor="background2" w:themeShade="80"/>
+        <w:sz w:val="20"/>
+        <w:szCs w:val="20"/>
+      </w:rPr>
+      <w:t>Chapter</w:t>
+    </w:r>
+    <w:r>
+      <w:rPr>
+        <w:rFonts w:asciiTheme="minorEastAsia" w:eastAsiaTheme="minorEastAsia" w:hAnsiTheme="minorEastAsia"/>
+        <w:color w:val="767171" w:themeColor="background2" w:themeShade="80"/>
+        <w:sz w:val="20"/>
+        <w:szCs w:val="20"/>
+      </w:rPr>
       <w:fldChar w:fldCharType="end"/>
     </w:r>
     <w:r>
+      <w:rPr>
+        <w:rFonts w:asciiTheme="minorEastAsia" w:eastAsiaTheme="minorEastAsia" w:hAnsiTheme="minorEastAsia"/>
+        <w:color w:val="767171" w:themeColor="background2" w:themeShade="80"/>
+        <w:sz w:val="20"/>
+        <w:szCs w:val="20"/>
+      </w:rPr>
       <w:t xml:space="preserve">  </w:t>
     </w:r>
     <w:r>
       <w:rPr>
+        <w:rFonts w:asciiTheme="minorEastAsia" w:eastAsiaTheme="minorEastAsia" w:hAnsiTheme="minorEastAsia"/>
+        <w:color w:val="767171" w:themeColor="background2" w:themeShade="80"/>
         <w:sz w:val="20"/>
         <w:szCs w:val="20"/>
       </w:rPr>
@@ -399,6 +471,8 @@
     </w:r>
     <w:r>
       <w:rPr>
+        <w:rFonts w:asciiTheme="minorEastAsia" w:eastAsiaTheme="minorEastAsia" w:hAnsiTheme="minorEastAsia"/>
+        <w:color w:val="767171" w:themeColor="background2" w:themeShade="80"/>
         <w:sz w:val="20"/>
         <w:szCs w:val="20"/>
       </w:rPr>
@@ -406,6 +480,8 @@
     </w:r>
     <w:r>
       <w:rPr>
+        <w:rFonts w:asciiTheme="minorEastAsia" w:eastAsiaTheme="minorEastAsia" w:hAnsiTheme="minorEastAsia"/>
+        <w:color w:val="767171" w:themeColor="background2" w:themeShade="80"/>
         <w:sz w:val="20"/>
         <w:szCs w:val="20"/>
       </w:rPr>
@@ -413,6 +489,8 @@
     </w:r>
     <w:r>
       <w:rPr>
+        <w:rFonts w:asciiTheme="minorEastAsia" w:eastAsiaTheme="minorEastAsia" w:hAnsiTheme="minorEastAsia"/>
+        <w:color w:val="767171" w:themeColor="background2" w:themeShade="80"/>
         <w:sz w:val="20"/>
         <w:szCs w:val="20"/>
         <w:lang w:val="ko-KR"/>
@@ -421,6 +499,8 @@
     </w:r>
     <w:r>
       <w:rPr>
+        <w:rFonts w:asciiTheme="minorEastAsia" w:eastAsiaTheme="minorEastAsia" w:hAnsiTheme="minorEastAsia"/>
+        <w:color w:val="767171" w:themeColor="background2" w:themeShade="80"/>
         <w:sz w:val="20"/>
         <w:szCs w:val="20"/>
       </w:rPr>
@@ -465,38 +545,58 @@
     <w:pPr>
       <w:pStyle w:val="a7"/>
       <w:rPr>
+        <w:rFonts w:asciiTheme="minorEastAsia" w:eastAsiaTheme="minorEastAsia" w:hAnsiTheme="minorEastAsia"/>
+        <w:color w:val="767171" w:themeColor="background2" w:themeShade="80"/>
         <w:sz w:val="20"/>
         <w:szCs w:val="20"/>
       </w:rPr>
     </w:pPr>
-    <w:sdt>
-      <w:sdtPr>
-        <w:rPr>
-          <w:rFonts w:asciiTheme="majorHAnsi" w:eastAsiaTheme="majorEastAsia" w:hAnsiTheme="majorHAnsi" w:cstheme="majorBidi"/>
-          <w:color w:val="49B28D"/>
-          <w:sz w:val="20"/>
-          <w:szCs w:val="20"/>
-        </w:rPr>
-        <w:alias w:val="제목"/>
-        <w:id w:val="78404852"/>
-        <w:placeholder>
-          <w:docPart w:val="7DE582335CDF42709ACAF08A0EEB9D6A"/>
-        </w:placeholder>
-        <w:dataBinding w:prefixMappings="xmlns:ns0='http://schemas.openxmlformats.org/package/2006/metadata/core-properties' xmlns:ns1='http://purl.org/dc/elements/1.1/'" w:xpath="/ns0:coreProperties[1]/ns1:title[1]" w:storeItemID="{6C3C8BC8-F283-45AE-878A-BAB7291924A1}"/>
-        <w:text/>
-      </w:sdtPr>
-      <w:sdtContent>
-        <w:r>
-          <w:rPr>
-            <w:rFonts w:asciiTheme="majorHAnsi" w:eastAsiaTheme="majorEastAsia" w:hAnsiTheme="majorHAnsi" w:cstheme="majorBidi"/>
-            <w:color w:val="49B28D"/>
-            <w:sz w:val="20"/>
-            <w:szCs w:val="20"/>
-          </w:rPr>
-          <w:t>HRScript 기능설명서</w:t>
-        </w:r>
-      </w:sdtContent>
-    </w:sdt>
+    <w:r>
+      <w:rPr>
+        <w:rFonts w:asciiTheme="minorEastAsia" w:eastAsiaTheme="minorEastAsia" w:hAnsiTheme="minorEastAsia"/>
+        <w:color w:val="767171" w:themeColor="background2" w:themeShade="80"/>
+        <w:sz w:val="20"/>
+        <w:szCs w:val="20"/>
+      </w:rPr>
+      <w:fldChar w:fldCharType="begin"/>
+    </w:r>
+    <w:r>
+      <w:rPr>
+        <w:rFonts w:asciiTheme="minorEastAsia" w:eastAsiaTheme="minorEastAsia" w:hAnsiTheme="minorEastAsia"/>
+        <w:color w:val="767171" w:themeColor="background2" w:themeShade="80"/>
+        <w:sz w:val="20"/>
+        <w:szCs w:val="20"/>
+      </w:rPr>
+      <w:instrText xml:space="preserve"> STYLEREF  book-title  \* MERGEFORMAT </w:instrText>
+    </w:r>
+    <w:r>
+      <w:rPr>
+        <w:rFonts w:asciiTheme="minorEastAsia" w:eastAsiaTheme="minorEastAsia" w:hAnsiTheme="minorEastAsia"/>
+        <w:color w:val="767171" w:themeColor="background2" w:themeShade="80"/>
+        <w:sz w:val="20"/>
+        <w:szCs w:val="20"/>
+      </w:rPr>
+      <w:fldChar w:fldCharType="separate"/>
+    </w:r>
+    <w:r>
+      <w:rPr>
+        <w:rFonts w:asciiTheme="minorEastAsia" w:eastAsiaTheme="minorEastAsia" w:hAnsiTheme="minorEastAsia"/>
+        <w:noProof/>
+        <w:color w:val="767171" w:themeColor="background2" w:themeShade="80"/>
+        <w:sz w:val="20"/>
+        <w:szCs w:val="20"/>
+      </w:rPr>
+      <w:t>XYZ 기능설명서</w:t>
+    </w:r>
+    <w:r>
+      <w:rPr>
+        <w:rFonts w:asciiTheme="minorEastAsia" w:eastAsiaTheme="minorEastAsia" w:hAnsiTheme="minorEastAsia"/>
+        <w:color w:val="767171" w:themeColor="background2" w:themeShade="80"/>
+        <w:sz w:val="20"/>
+        <w:szCs w:val="20"/>
+      </w:rPr>
+      <w:fldChar w:fldCharType="end"/>
+    </w:r>
   </w:p>
 </w:hdr>
 </file>
@@ -507,7 +607,7 @@
     <w:pPr>
       <w:pStyle w:val="a7"/>
       <w:rPr>
-        <w:color w:val="49B28D"/>
+        <w:color w:val="767171" w:themeColor="background2" w:themeShade="80"/>
         <w:sz w:val="20"/>
         <w:szCs w:val="20"/>
       </w:rPr>
@@ -522,7 +622,7 @@
     <w:r>
       <w:rPr>
         <w:rFonts w:asciiTheme="majorHAnsi" w:eastAsiaTheme="majorEastAsia" w:hAnsiTheme="majorHAnsi" w:cstheme="majorBidi"/>
-        <w:color w:val="49B28D"/>
+        <w:color w:val="767171" w:themeColor="background2" w:themeShade="80"/>
         <w:sz w:val="20"/>
         <w:szCs w:val="20"/>
       </w:rPr>
@@ -531,7 +631,7 @@
     <w:r>
       <w:rPr>
         <w:rFonts w:asciiTheme="majorHAnsi" w:eastAsiaTheme="majorEastAsia" w:hAnsiTheme="majorHAnsi" w:cstheme="majorBidi"/>
-        <w:color w:val="49B28D"/>
+        <w:color w:val="767171" w:themeColor="background2" w:themeShade="80"/>
         <w:sz w:val="20"/>
         <w:szCs w:val="20"/>
       </w:rPr>
@@ -540,7 +640,7 @@
     <w:r>
       <w:rPr>
         <w:rFonts w:asciiTheme="majorHAnsi" w:eastAsiaTheme="majorEastAsia" w:hAnsiTheme="majorHAnsi" w:cstheme="majorBidi"/>
-        <w:color w:val="49B28D"/>
+        <w:color w:val="767171" w:themeColor="background2" w:themeShade="80"/>
         <w:sz w:val="20"/>
         <w:szCs w:val="20"/>
       </w:rPr>
@@ -550,7 +650,7 @@
       <w:rPr>
         <w:rFonts w:asciiTheme="majorHAnsi" w:eastAsiaTheme="majorEastAsia" w:hAnsiTheme="majorHAnsi" w:cstheme="majorBidi"/>
         <w:noProof/>
-        <w:color w:val="49B28D"/>
+        <w:color w:val="767171" w:themeColor="background2" w:themeShade="80"/>
         <w:sz w:val="20"/>
         <w:szCs w:val="20"/>
       </w:rPr>
@@ -559,7 +659,7 @@
     <w:r>
       <w:rPr>
         <w:rFonts w:asciiTheme="majorHAnsi" w:eastAsiaTheme="majorEastAsia" w:hAnsiTheme="majorHAnsi" w:cstheme="majorBidi"/>
-        <w:color w:val="49B28D"/>
+        <w:color w:val="767171" w:themeColor="background2" w:themeShade="80"/>
         <w:sz w:val="20"/>
         <w:szCs w:val="20"/>
       </w:rPr>
@@ -567,7 +667,7 @@
     </w:r>
     <w:r>
       <w:rPr>
-        <w:color w:val="49B28D"/>
+        <w:color w:val="767171" w:themeColor="background2" w:themeShade="80"/>
         <w:sz w:val="20"/>
         <w:szCs w:val="20"/>
       </w:rPr>
@@ -3057,6 +3157,95 @@
           <w:tab w:val="num" w:pos="6480"/>
         </w:tabs>
         <w:ind w:left="6480" w:hanging="360"/>
+      </w:pPr>
+    </w:lvl>
+  </w:abstractNum>
+  <w:abstractNum w:abstractNumId="18" w15:restartNumberingAfterBreak="0">
+    <w:nsid w:val="7AC22CFC"/>
+    <w:multiLevelType w:val="hybridMultilevel"/>
+    <w:tmpl w:val="1520E7E0"/>
+    <w:lvl w:ilvl="0" w:tplc="AF5CD32E">
+      <w:start w:val="1"/>
+      <w:numFmt w:val="decimal"/>
+      <w:lvlText w:val="%1."/>
+      <w:lvlJc w:val="left"/>
+      <w:pPr>
+        <w:ind w:left="760" w:hanging="360"/>
+      </w:pPr>
+      <w:rPr>
+        <w:rFonts w:hint="default"/>
+      </w:rPr>
+    </w:lvl>
+    <w:lvl w:ilvl="1" w:tplc="04090019" w:tentative="1">
+      <w:start w:val="1"/>
+      <w:numFmt w:val="upperLetter"/>
+      <w:lvlText w:val="%2."/>
+      <w:lvlJc w:val="left"/>
+      <w:pPr>
+        <w:ind w:left="1200" w:hanging="400"/>
+      </w:pPr>
+    </w:lvl>
+    <w:lvl w:ilvl="2" w:tplc="0409001B" w:tentative="1">
+      <w:start w:val="1"/>
+      <w:numFmt w:val="lowerRoman"/>
+      <w:lvlText w:val="%3."/>
+      <w:lvlJc w:val="right"/>
+      <w:pPr>
+        <w:ind w:left="1600" w:hanging="400"/>
+      </w:pPr>
+    </w:lvl>
+    <w:lvl w:ilvl="3" w:tplc="0409000F" w:tentative="1">
+      <w:start w:val="1"/>
+      <w:numFmt w:val="decimal"/>
+      <w:lvlText w:val="%4."/>
+      <w:lvlJc w:val="left"/>
+      <w:pPr>
+        <w:ind w:left="2000" w:hanging="400"/>
+      </w:pPr>
+    </w:lvl>
+    <w:lvl w:ilvl="4" w:tplc="04090019" w:tentative="1">
+      <w:start w:val="1"/>
+      <w:numFmt w:val="upperLetter"/>
+      <w:lvlText w:val="%5."/>
+      <w:lvlJc w:val="left"/>
+      <w:pPr>
+        <w:ind w:left="2400" w:hanging="400"/>
+      </w:pPr>
+    </w:lvl>
+    <w:lvl w:ilvl="5" w:tplc="0409001B" w:tentative="1">
+      <w:start w:val="1"/>
+      <w:numFmt w:val="lowerRoman"/>
+      <w:lvlText w:val="%6."/>
+      <w:lvlJc w:val="right"/>
+      <w:pPr>
+        <w:ind w:left="2800" w:hanging="400"/>
+      </w:pPr>
+    </w:lvl>
+    <w:lvl w:ilvl="6" w:tplc="0409000F" w:tentative="1">
+      <w:start w:val="1"/>
+      <w:numFmt w:val="decimal"/>
+      <w:lvlText w:val="%7."/>
+      <w:lvlJc w:val="left"/>
+      <w:pPr>
+        <w:ind w:left="3200" w:hanging="400"/>
+      </w:pPr>
+    </w:lvl>
+    <w:lvl w:ilvl="7" w:tplc="04090019" w:tentative="1">
+      <w:start w:val="1"/>
+      <w:numFmt w:val="upperLetter"/>
+      <w:lvlText w:val="%8."/>
+      <w:lvlJc w:val="left"/>
+      <w:pPr>
+        <w:ind w:left="3600" w:hanging="400"/>
+      </w:pPr>
+    </w:lvl>
+    <w:lvl w:ilvl="8" w:tplc="0409001B" w:tentative="1">
+      <w:start w:val="1"/>
+      <w:numFmt w:val="lowerRoman"/>
+      <w:lvlText w:val="%9."/>
+      <w:lvlJc w:val="right"/>
+      <w:pPr>
+        <w:ind w:left="4000" w:hanging="400"/>
       </w:pPr>
     </w:lvl>
   </w:abstractNum>
@@ -3113,6 +3302,9 @@
   </w:num>
   <w:num w:numId="18">
     <w:abstractNumId w:val="2"/>
+  </w:num>
+  <w:num w:numId="19">
+    <w:abstractNumId w:val="18"/>
   </w:num>
 </w:numbering>
 </file>
@@ -3944,641 +4136,6 @@
 </w:styles>
 </file>
 
-<file path=word/glossary/document.xml><?xml version="1.0" encoding="utf-8"?>
-<w:glossaryDocument xmlns:wpc="http://schemas.microsoft.com/office/word/2010/wordprocessingCanvas" xmlns:cx="http://schemas.microsoft.com/office/drawing/2014/chartex" xmlns:cx1="http://schemas.microsoft.com/office/drawing/2015/9/8/chartex" xmlns:cx2="http://schemas.microsoft.com/office/drawing/2015/10/21/chartex" xmlns:cx3="http://schemas.microsoft.com/office/drawing/2016/5/9/chartex" xmlns:cx4="http://schemas.microsoft.com/office/drawing/2016/5/10/chartex" xmlns:cx5="http://schemas.microsoft.com/office/drawing/2016/5/11/chartex" xmlns:cx6="http://schemas.microsoft.com/office/drawing/2016/5/12/chartex" xmlns:cx7="http://schemas.microsoft.com/office/drawing/2016/5/13/chartex" xmlns:cx8="http://schemas.microsoft.com/office/drawing/2016/5/14/chartex" xmlns:mc="http://schemas.openxmlformats.org/markup-compatibility/2006" xmlns:aink="http://schemas.microsoft.com/office/drawing/2016/ink" xmlns:am3d="http://schemas.microsoft.com/office/drawing/2017/model3d" xmlns:o="urn:schemas-microsoft-com:office:office" xmlns:r="http://schemas.openxmlformats.org/officeDocument/2006/relationships" xmlns:m="http://schemas.openxmlformats.org/officeDocument/2006/math" xmlns:v="urn:schemas-microsoft-com:vml" xmlns:wp14="http://schemas.microsoft.com/office/word/2010/wordprocessingDrawing" xmlns:wp="http://schemas.openxmlformats.org/drawingml/2006/wordprocessingDrawing" xmlns:w10="urn:schemas-microsoft-com:office:word" xmlns:w="http://schemas.openxmlformats.org/wordprocessingml/2006/main" xmlns:w14="http://schemas.microsoft.com/office/word/2010/wordml" xmlns:w15="http://schemas.microsoft.com/office/word/2012/wordml" xmlns:w16cex="http://schemas.microsoft.com/office/word/2018/wordml/cex" xmlns:w16cid="http://schemas.microsoft.com/office/word/2016/wordml/cid" xmlns:w16="http://schemas.microsoft.com/office/word/2018/wordml" xmlns:w16se="http://schemas.microsoft.com/office/word/2015/wordml/symex" xmlns:wpg="http://schemas.microsoft.com/office/word/2010/wordprocessingGroup" xmlns:wpi="http://schemas.microsoft.com/office/word/2010/wordprocessingInk" xmlns:wne="http://schemas.microsoft.com/office/word/2006/wordml" xmlns:wps="http://schemas.microsoft.com/office/word/2010/wordprocessingShape" mc:Ignorable="w14 w15 w16se w16cid w16 w16cex wp14">
-  <w:docParts>
-    <w:docPart>
-      <w:docPartPr>
-        <w:name w:val="7DE582335CDF42709ACAF08A0EEB9D6A"/>
-        <w:category>
-          <w:name w:val="일반"/>
-          <w:gallery w:val="placeholder"/>
-        </w:category>
-        <w:types>
-          <w:type w:val="bbPlcHdr"/>
-        </w:types>
-        <w:behaviors>
-          <w:behavior w:val="content"/>
-        </w:behaviors>
-        <w:guid w:val="{1D1D04DF-AB10-497D-8393-ED233EC75AA2}"/>
-      </w:docPartPr>
-      <w:docPartBody>
-        <w:p>
-          <w:pPr>
-            <w:pStyle w:val="7DE582335CDF42709ACAF08A0EEB9D6A"/>
-          </w:pPr>
-          <w:r>
-            <w:rPr>
-              <w:rFonts w:asciiTheme="majorHAnsi" w:eastAsiaTheme="majorEastAsia" w:hAnsiTheme="majorHAnsi" w:cstheme="majorBidi"/>
-              <w:color w:val="4472C4" w:themeColor="accent1"/>
-              <w:sz w:val="27"/>
-              <w:szCs w:val="27"/>
-              <w:lang w:val="ko-KR"/>
-            </w:rPr>
-            <w:t>[문서 제목]</w:t>
-          </w:r>
-        </w:p>
-      </w:docPartBody>
-    </w:docPart>
-  </w:docParts>
-</w:glossaryDocument>
-</file>
-
-<file path=word/glossary/fontTable.xml><?xml version="1.0" encoding="utf-8"?>
-<w:fonts xmlns:mc="http://schemas.openxmlformats.org/markup-compatibility/2006" xmlns:r="http://schemas.openxmlformats.org/officeDocument/2006/relationships" xmlns:w="http://schemas.openxmlformats.org/wordprocessingml/2006/main" xmlns:w14="http://schemas.microsoft.com/office/word/2010/wordml" xmlns:w15="http://schemas.microsoft.com/office/word/2012/wordml" xmlns:w16cex="http://schemas.microsoft.com/office/word/2018/wordml/cex" xmlns:w16cid="http://schemas.microsoft.com/office/word/2016/wordml/cid" xmlns:w16="http://schemas.microsoft.com/office/word/2018/wordml" xmlns:w16se="http://schemas.microsoft.com/office/word/2015/wordml/symex" mc:Ignorable="w14 w15 w16se w16cid w16 w16cex">
-  <w:font w:name="Symbol">
-    <w:panose1 w:val="05050102010706020507"/>
-    <w:charset w:val="02"/>
-    <w:family w:val="roman"/>
-    <w:pitch w:val="variable"/>
-    <w:sig w:usb0="00000000" w:usb1="10000000" w:usb2="00000000" w:usb3="00000000" w:csb0="80000000" w:csb1="00000000"/>
-  </w:font>
-  <w:font w:name="Times New Roman">
-    <w:panose1 w:val="02020603050405020304"/>
-    <w:charset w:val="00"/>
-    <w:family w:val="roman"/>
-    <w:pitch w:val="variable"/>
-    <w:sig w:usb0="E0002AFF" w:usb1="C0007843" w:usb2="00000009" w:usb3="00000000" w:csb0="000001FF" w:csb1="00000000"/>
-  </w:font>
-  <w:font w:name="Courier New">
-    <w:panose1 w:val="02070309020205020404"/>
-    <w:charset w:val="00"/>
-    <w:family w:val="modern"/>
-    <w:pitch w:val="fixed"/>
-    <w:sig w:usb0="E0002EFF" w:usb1="C0007843" w:usb2="00000009" w:usb3="00000000" w:csb0="000001FF" w:csb1="00000000"/>
-  </w:font>
-  <w:font w:name="Wingdings">
-    <w:panose1 w:val="05000000000000000000"/>
-    <w:charset w:val="02"/>
-    <w:family w:val="auto"/>
-    <w:pitch w:val="variable"/>
-    <w:sig w:usb0="00000000" w:usb1="10000000" w:usb2="00000000" w:usb3="00000000" w:csb0="80000000" w:csb1="00000000"/>
-  </w:font>
-  <w:font w:name="맑은 고딕">
-    <w:panose1 w:val="020B0503020000020004"/>
-    <w:charset w:val="81"/>
-    <w:family w:val="modern"/>
-    <w:pitch w:val="variable"/>
-    <w:sig w:usb0="9000002F" w:usb1="29D77CFB" w:usb2="00000012" w:usb3="00000000" w:csb0="00080001" w:csb1="00000000"/>
-  </w:font>
-  <w:font w:name="굴림">
-    <w:altName w:val="Gulim"/>
-    <w:panose1 w:val="020B0600000101010101"/>
-    <w:charset w:val="81"/>
-    <w:family w:val="modern"/>
-    <w:pitch w:val="variable"/>
-    <w:sig w:usb0="B00002AF" w:usb1="69D77CFB" w:usb2="00000030" w:usb3="00000000" w:csb0="0008009F" w:csb1="00000000"/>
-  </w:font>
-  <w:font w:name="굴림체">
-    <w:panose1 w:val="020B0609000101010101"/>
-    <w:charset w:val="81"/>
-    <w:family w:val="modern"/>
-    <w:pitch w:val="fixed"/>
-    <w:sig w:usb0="B00002AF" w:usb1="69D77CFB" w:usb2="00000030" w:usb3="00000000" w:csb0="0008009F" w:csb1="00000000"/>
-  </w:font>
-</w:fonts>
-</file>
-
-<file path=word/glossary/settings.xml><?xml version="1.0" encoding="utf-8"?>
-<w:settings xmlns:mc="http://schemas.openxmlformats.org/markup-compatibility/2006" xmlns:o="urn:schemas-microsoft-com:office:office" xmlns:r="http://schemas.openxmlformats.org/officeDocument/2006/relationships" xmlns:m="http://schemas.openxmlformats.org/officeDocument/2006/math" xmlns:v="urn:schemas-microsoft-com:vml" xmlns:w10="urn:schemas-microsoft-com:office:word" xmlns:w="http://schemas.openxmlformats.org/wordprocessingml/2006/main" xmlns:w14="http://schemas.microsoft.com/office/word/2010/wordml" xmlns:w15="http://schemas.microsoft.com/office/word/2012/wordml" xmlns:w16cex="http://schemas.microsoft.com/office/word/2018/wordml/cex" xmlns:w16cid="http://schemas.microsoft.com/office/word/2016/wordml/cid" xmlns:w16="http://schemas.microsoft.com/office/word/2018/wordml" xmlns:w16se="http://schemas.microsoft.com/office/word/2015/wordml/symex" xmlns:sl="http://schemas.openxmlformats.org/schemaLibrary/2006/main" mc:Ignorable="w14 w15 w16se w16cid w16 w16cex">
-  <w:view w:val="normal"/>
-  <w:bordersDoNotSurroundHeader/>
-  <w:bordersDoNotSurroundFooter/>
-  <w:defaultTabStop w:val="800"/>
-  <w:displayHorizontalDrawingGridEvery w:val="0"/>
-  <w:displayVerticalDrawingGridEvery w:val="2"/>
-  <w:noPunctuationKerning/>
-  <w:characterSpacingControl w:val="doNotCompress"/>
-  <w:compat>
-    <w:spaceForUL/>
-    <w:balanceSingleByteDoubleByteWidth/>
-    <w:doNotLeaveBackslashAlone/>
-    <w:ulTrailSpace/>
-    <w:doNotExpandShiftReturn/>
-    <w:adjustLineHeightInTable/>
-    <w:useFELayout/>
-    <w:compatSetting w:name="compatibilityMode" w:uri="http://schemas.microsoft.com/office/word" w:val="15"/>
-    <w:compatSetting w:name="overrideTableStyleFontSizeAndJustification" w:uri="http://schemas.microsoft.com/office/word" w:val="1"/>
-    <w:compatSetting w:name="enableOpenTypeFeatures" w:uri="http://schemas.microsoft.com/office/word" w:val="1"/>
-    <w:compatSetting w:name="doNotFlipMirrorIndents" w:uri="http://schemas.microsoft.com/office/word" w:val="1"/>
-    <w:compatSetting w:name="differentiateMultirowTableHeaders" w:uri="http://schemas.microsoft.com/office/word" w:val="1"/>
-    <w:compatSetting w:name="useWord2013TrackBottomHyphenation" w:uri="http://schemas.microsoft.com/office/word" w:val="0"/>
-  </w:compat>
-  <w:rsids>
-    <w:rsidRoot w:val="005D004E"/>
-    <w:rsid w:val="005D004E"/>
-  </w:rsids>
-  <m:mathPr>
-    <m:mathFont m:val="Cambria Math"/>
-    <m:brkBin m:val="before"/>
-    <m:brkBinSub m:val="--"/>
-    <m:smallFrac m:val="0"/>
-    <m:dispDef/>
-    <m:lMargin m:val="0"/>
-    <m:rMargin m:val="0"/>
-    <m:defJc m:val="centerGroup"/>
-    <m:wrapIndent m:val="1440"/>
-    <m:intLim m:val="subSup"/>
-    <m:naryLim m:val="undOvr"/>
-  </m:mathPr>
-  <w:themeFontLang w:val="en-US" w:eastAsia="ko-KR"/>
-  <w:clrSchemeMapping w:bg1="light1" w:t1="dark1" w:bg2="light2" w:t2="dark2" w:accent1="accent1" w:accent2="accent2" w:accent3="accent3" w:accent4="accent4" w:accent5="accent5" w:accent6="accent6" w:hyperlink="hyperlink" w:followedHyperlink="followedHyperlink"/>
-  <w:decimalSymbol w:val="."/>
-  <w:listSeparator w:val=","/>
-  <w15:chartTrackingRefBased/>
-</w:settings>
-</file>
-
-<file path=word/glossary/styles.xml><?xml version="1.0" encoding="utf-8"?>
-<w:styles xmlns:mc="http://schemas.openxmlformats.org/markup-compatibility/2006" xmlns:r="http://schemas.openxmlformats.org/officeDocument/2006/relationships" xmlns:w="http://schemas.openxmlformats.org/wordprocessingml/2006/main" xmlns:w14="http://schemas.microsoft.com/office/word/2010/wordml" xmlns:w15="http://schemas.microsoft.com/office/word/2012/wordml" xmlns:w16cex="http://schemas.microsoft.com/office/word/2018/wordml/cex" xmlns:w16cid="http://schemas.microsoft.com/office/word/2016/wordml/cid" xmlns:w16="http://schemas.microsoft.com/office/word/2018/wordml" xmlns:w16se="http://schemas.microsoft.com/office/word/2015/wordml/symex" mc:Ignorable="w14 w15 w16se w16cid w16 w16cex">
-  <w:docDefaults>
-    <w:rPrDefault>
-      <w:rPr>
-        <w:rFonts w:asciiTheme="minorHAnsi" w:eastAsiaTheme="minorEastAsia" w:hAnsiTheme="minorHAnsi" w:cstheme="minorBidi"/>
-        <w:kern w:val="2"/>
-        <w:szCs w:val="22"/>
-        <w:lang w:val="en-US" w:eastAsia="ko-KR" w:bidi="ar-SA"/>
-      </w:rPr>
-    </w:rPrDefault>
-    <w:pPrDefault>
-      <w:pPr>
-        <w:spacing w:after="160" w:line="259" w:lineRule="auto"/>
-        <w:jc w:val="both"/>
-      </w:pPr>
-    </w:pPrDefault>
-  </w:docDefaults>
-  <w:latentStyles w:defLockedState="0" w:defUIPriority="99" w:defSemiHidden="0" w:defUnhideWhenUsed="0" w:defQFormat="0" w:count="376">
-    <w:lsdException w:name="Normal" w:uiPriority="0" w:qFormat="1"/>
-    <w:lsdException w:name="heading 1" w:uiPriority="9" w:qFormat="1"/>
-    <w:lsdException w:name="heading 2" w:semiHidden="1" w:uiPriority="9" w:unhideWhenUsed="1" w:qFormat="1"/>
-    <w:lsdException w:name="heading 3" w:semiHidden="1" w:uiPriority="9" w:unhideWhenUsed="1" w:qFormat="1"/>
-    <w:lsdException w:name="heading 4" w:semiHidden="1" w:uiPriority="9" w:unhideWhenUsed="1" w:qFormat="1"/>
-    <w:lsdException w:name="heading 5" w:semiHidden="1" w:uiPriority="9" w:unhideWhenUsed="1" w:qFormat="1"/>
-    <w:lsdException w:name="heading 6" w:semiHidden="1" w:uiPriority="9" w:unhideWhenUsed="1" w:qFormat="1"/>
-    <w:lsdException w:name="heading 7" w:semiHidden="1" w:uiPriority="9" w:unhideWhenUsed="1" w:qFormat="1"/>
-    <w:lsdException w:name="heading 8" w:semiHidden="1" w:uiPriority="9" w:unhideWhenUsed="1" w:qFormat="1"/>
-    <w:lsdException w:name="heading 9" w:semiHidden="1" w:uiPriority="9" w:unhideWhenUsed="1" w:qFormat="1"/>
-    <w:lsdException w:name="index 1" w:semiHidden="1" w:unhideWhenUsed="1"/>
-    <w:lsdException w:name="index 2" w:semiHidden="1" w:unhideWhenUsed="1"/>
-    <w:lsdException w:name="index 3" w:semiHidden="1" w:unhideWhenUsed="1"/>
-    <w:lsdException w:name="index 4" w:semiHidden="1" w:unhideWhenUsed="1"/>
-    <w:lsdException w:name="index 5" w:semiHidden="1" w:unhideWhenUsed="1"/>
-    <w:lsdException w:name="index 6" w:semiHidden="1" w:unhideWhenUsed="1"/>
-    <w:lsdException w:name="index 7" w:semiHidden="1" w:unhideWhenUsed="1"/>
-    <w:lsdException w:name="index 8" w:semiHidden="1" w:unhideWhenUsed="1"/>
-    <w:lsdException w:name="index 9" w:semiHidden="1" w:unhideWhenUsed="1"/>
-    <w:lsdException w:name="toc 1" w:semiHidden="1" w:uiPriority="39" w:unhideWhenUsed="1"/>
-    <w:lsdException w:name="toc 2" w:semiHidden="1" w:uiPriority="39" w:unhideWhenUsed="1"/>
-    <w:lsdException w:name="toc 3" w:semiHidden="1" w:uiPriority="39" w:unhideWhenUsed="1"/>
-    <w:lsdException w:name="toc 4" w:semiHidden="1" w:uiPriority="39" w:unhideWhenUsed="1"/>
-    <w:lsdException w:name="toc 5" w:semiHidden="1" w:uiPriority="39" w:unhideWhenUsed="1"/>
-    <w:lsdException w:name="toc 6" w:semiHidden="1" w:uiPriority="39" w:unhideWhenUsed="1"/>
-    <w:lsdException w:name="toc 7" w:semiHidden="1" w:uiPriority="39" w:unhideWhenUsed="1"/>
-    <w:lsdException w:name="toc 8" w:semiHidden="1" w:uiPriority="39" w:unhideWhenUsed="1"/>
-    <w:lsdException w:name="toc 9" w:semiHidden="1" w:uiPriority="39" w:unhideWhenUsed="1"/>
-    <w:lsdException w:name="Normal Indent" w:semiHidden="1" w:unhideWhenUsed="1"/>
-    <w:lsdException w:name="footnote text" w:semiHidden="1" w:unhideWhenUsed="1"/>
-    <w:lsdException w:name="annotation text" w:semiHidden="1" w:unhideWhenUsed="1"/>
-    <w:lsdException w:name="header" w:semiHidden="1" w:unhideWhenUsed="1"/>
-    <w:lsdException w:name="footer" w:semiHidden="1" w:unhideWhenUsed="1"/>
-    <w:lsdException w:name="index heading" w:semiHidden="1" w:unhideWhenUsed="1"/>
-    <w:lsdException w:name="caption" w:semiHidden="1" w:uiPriority="35" w:unhideWhenUsed="1" w:qFormat="1"/>
-    <w:lsdException w:name="table of figures" w:semiHidden="1" w:unhideWhenUsed="1"/>
-    <w:lsdException w:name="envelope address" w:semiHidden="1" w:unhideWhenUsed="1"/>
-    <w:lsdException w:name="envelope return" w:semiHidden="1" w:unhideWhenUsed="1"/>
-    <w:lsdException w:name="footnote reference" w:semiHidden="1" w:unhideWhenUsed="1"/>
-    <w:lsdException w:name="annotation reference" w:semiHidden="1" w:unhideWhenUsed="1"/>
-    <w:lsdException w:name="line number" w:semiHidden="1" w:unhideWhenUsed="1"/>
-    <w:lsdException w:name="page number" w:semiHidden="1" w:unhideWhenUsed="1"/>
-    <w:lsdException w:name="endnote reference" w:semiHidden="1" w:unhideWhenUsed="1"/>
-    <w:lsdException w:name="endnote text" w:semiHidden="1" w:unhideWhenUsed="1"/>
-    <w:lsdException w:name="table of authorities" w:semiHidden="1" w:unhideWhenUsed="1"/>
-    <w:lsdException w:name="macro" w:semiHidden="1" w:unhideWhenUsed="1"/>
-    <w:lsdException w:name="toa heading" w:semiHidden="1" w:unhideWhenUsed="1"/>
-    <w:lsdException w:name="List" w:semiHidden="1" w:unhideWhenUsed="1"/>
-    <w:lsdException w:name="List Bullet" w:semiHidden="1" w:unhideWhenUsed="1"/>
-    <w:lsdException w:name="List Number" w:semiHidden="1" w:unhideWhenUsed="1"/>
-    <w:lsdException w:name="List 2" w:semiHidden="1" w:unhideWhenUsed="1"/>
-    <w:lsdException w:name="List 3" w:semiHidden="1" w:unhideWhenUsed="1"/>
-    <w:lsdException w:name="List 4" w:semiHidden="1" w:unhideWhenUsed="1"/>
-    <w:lsdException w:name="List 5" w:semiHidden="1" w:unhideWhenUsed="1"/>
-    <w:lsdException w:name="List Bullet 2" w:semiHidden="1" w:unhideWhenUsed="1"/>
-    <w:lsdException w:name="List Bullet 3" w:semiHidden="1" w:unhideWhenUsed="1"/>
-    <w:lsdException w:name="List Bullet 4" w:semiHidden="1" w:unhideWhenUsed="1"/>
-    <w:lsdException w:name="List Bullet 5" w:semiHidden="1" w:unhideWhenUsed="1"/>
-    <w:lsdException w:name="List Number 2" w:semiHidden="1" w:unhideWhenUsed="1"/>
-    <w:lsdException w:name="List Number 3" w:semiHidden="1" w:unhideWhenUsed="1"/>
-    <w:lsdException w:name="List Number 4" w:semiHidden="1" w:unhideWhenUsed="1"/>
-    <w:lsdException w:name="List Number 5" w:semiHidden="1" w:unhideWhenUsed="1"/>
-    <w:lsdException w:name="Title" w:uiPriority="10" w:qFormat="1"/>
-    <w:lsdException w:name="Closing" w:semiHidden="1" w:unhideWhenUsed="1"/>
-    <w:lsdException w:name="Signature" w:semiHidden="1" w:unhideWhenUsed="1"/>
-    <w:lsdException w:name="Default Paragraph Font" w:semiHidden="1" w:uiPriority="1" w:unhideWhenUsed="1"/>
-    <w:lsdException w:name="Body Text" w:semiHidden="1" w:unhideWhenUsed="1"/>
-    <w:lsdException w:name="Body Text Indent" w:semiHidden="1" w:unhideWhenUsed="1"/>
-    <w:lsdException w:name="List Continue" w:semiHidden="1" w:unhideWhenUsed="1"/>
-    <w:lsdException w:name="List Continue 2" w:semiHidden="1" w:unhideWhenUsed="1"/>
-    <w:lsdException w:name="List Continue 3" w:semiHidden="1" w:unhideWhenUsed="1"/>
-    <w:lsdException w:name="List Continue 4" w:semiHidden="1" w:unhideWhenUsed="1"/>
-    <w:lsdException w:name="List Continue 5" w:semiHidden="1" w:unhideWhenUsed="1"/>
-    <w:lsdException w:name="Message Header" w:semiHidden="1" w:unhideWhenUsed="1"/>
-    <w:lsdException w:name="Subtitle" w:uiPriority="11" w:qFormat="1"/>
-    <w:lsdException w:name="Salutation" w:semiHidden="1" w:unhideWhenUsed="1"/>
-    <w:lsdException w:name="Date" w:semiHidden="1" w:unhideWhenUsed="1"/>
-    <w:lsdException w:name="Body Text First Indent" w:semiHidden="1" w:unhideWhenUsed="1"/>
-    <w:lsdException w:name="Body Text First Indent 2" w:semiHidden="1" w:unhideWhenUsed="1"/>
-    <w:lsdException w:name="Note Heading" w:semiHidden="1" w:unhideWhenUsed="1"/>
-    <w:lsdException w:name="Body Text 2" w:semiHidden="1" w:unhideWhenUsed="1"/>
-    <w:lsdException w:name="Body Text 3" w:semiHidden="1" w:unhideWhenUsed="1"/>
-    <w:lsdException w:name="Body Text Indent 2" w:semiHidden="1" w:unhideWhenUsed="1"/>
-    <w:lsdException w:name="Body Text Indent 3" w:semiHidden="1" w:unhideWhenUsed="1"/>
-    <w:lsdException w:name="Block Text" w:semiHidden="1" w:unhideWhenUsed="1"/>
-    <w:lsdException w:name="Hyperlink" w:semiHidden="1" w:unhideWhenUsed="1"/>
-    <w:lsdException w:name="FollowedHyperlink" w:semiHidden="1" w:unhideWhenUsed="1"/>
-    <w:lsdException w:name="Strong" w:uiPriority="22" w:qFormat="1"/>
-    <w:lsdException w:name="Emphasis" w:uiPriority="20" w:qFormat="1"/>
-    <w:lsdException w:name="Document Map" w:semiHidden="1" w:unhideWhenUsed="1"/>
-    <w:lsdException w:name="Plain Text" w:semiHidden="1" w:unhideWhenUsed="1"/>
-    <w:lsdException w:name="E-mail Signature" w:semiHidden="1" w:unhideWhenUsed="1"/>
-    <w:lsdException w:name="HTML Top of Form" w:semiHidden="1" w:unhideWhenUsed="1"/>
-    <w:lsdException w:name="HTML Bottom of Form" w:semiHidden="1" w:unhideWhenUsed="1"/>
-    <w:lsdException w:name="Normal (Web)" w:semiHidden="1" w:unhideWhenUsed="1"/>
-    <w:lsdException w:name="HTML Acronym" w:semiHidden="1" w:unhideWhenUsed="1"/>
-    <w:lsdException w:name="HTML Address" w:semiHidden="1" w:unhideWhenUsed="1"/>
-    <w:lsdException w:name="HTML Cite" w:semiHidden="1" w:unhideWhenUsed="1"/>
-    <w:lsdException w:name="HTML Code" w:semiHidden="1" w:unhideWhenUsed="1"/>
-    <w:lsdException w:name="HTML Definition" w:semiHidden="1" w:unhideWhenUsed="1"/>
-    <w:lsdException w:name="HTML Keyboard" w:semiHidden="1" w:unhideWhenUsed="1"/>
-    <w:lsdException w:name="HTML Preformatted" w:semiHidden="1" w:unhideWhenUsed="1"/>
-    <w:lsdException w:name="HTML Sample" w:semiHidden="1" w:unhideWhenUsed="1"/>
-    <w:lsdException w:name="HTML Typewriter" w:semiHidden="1" w:unhideWhenUsed="1"/>
-    <w:lsdException w:name="HTML Variable" w:semiHidden="1" w:unhideWhenUsed="1"/>
-    <w:lsdException w:name="Normal Table" w:semiHidden="1" w:unhideWhenUsed="1"/>
-    <w:lsdException w:name="annotation subject" w:semiHidden="1" w:unhideWhenUsed="1"/>
-    <w:lsdException w:name="No List" w:semiHidden="1" w:unhideWhenUsed="1"/>
-    <w:lsdException w:name="Outline List 1" w:semiHidden="1" w:unhideWhenUsed="1"/>
-    <w:lsdException w:name="Outline List 2" w:semiHidden="1" w:unhideWhenUsed="1"/>
-    <w:lsdException w:name="Outline List 3" w:semiHidden="1" w:unhideWhenUsed="1"/>
-    <w:lsdException w:name="Table Simple 1" w:semiHidden="1" w:unhideWhenUsed="1"/>
-    <w:lsdException w:name="Table Simple 2" w:semiHidden="1" w:unhideWhenUsed="1"/>
-    <w:lsdException w:name="Table Simple 3" w:semiHidden="1" w:unhideWhenUsed="1"/>
-    <w:lsdException w:name="Table Classic 1" w:semiHidden="1" w:unhideWhenUsed="1"/>
-    <w:lsdException w:name="Table Classic 2" w:semiHidden="1" w:unhideWhenUsed="1"/>
-    <w:lsdException w:name="Table Classic 3" w:semiHidden="1" w:unhideWhenUsed="1"/>
-    <w:lsdException w:name="Table Classic 4" w:semiHidden="1" w:unhideWhenUsed="1"/>
-    <w:lsdException w:name="Table Colorful 1" w:semiHidden="1" w:unhideWhenUsed="1"/>
-    <w:lsdException w:name="Table Colorful 2" w:semiHidden="1" w:unhideWhenUsed="1"/>
-    <w:lsdException w:name="Table Colorful 3" w:semiHidden="1" w:unhideWhenUsed="1"/>
-    <w:lsdException w:name="Table Columns 1" w:semiHidden="1" w:unhideWhenUsed="1"/>
-    <w:lsdException w:name="Table Columns 2" w:semiHidden="1" w:unhideWhenUsed="1"/>
-    <w:lsdException w:name="Table Columns 3" w:semiHidden="1" w:unhideWhenUsed="1"/>
-    <w:lsdException w:name="Table Columns 4" w:semiHidden="1" w:unhideWhenUsed="1"/>
-    <w:lsdException w:name="Table Columns 5" w:semiHidden="1" w:unhideWhenUsed="1"/>
-    <w:lsdException w:name="Table Grid 1" w:semiHidden="1" w:unhideWhenUsed="1"/>
-    <w:lsdException w:name="Table Grid 2" w:semiHidden="1" w:unhideWhenUsed="1"/>
-    <w:lsdException w:name="Table Grid 3" w:semiHidden="1" w:unhideWhenUsed="1"/>
-    <w:lsdException w:name="Table Grid 4" w:semiHidden="1" w:unhideWhenUsed="1"/>
-    <w:lsdException w:name="Table Grid 5" w:semiHidden="1" w:unhideWhenUsed="1"/>
-    <w:lsdException w:name="Table Grid 6" w:semiHidden="1" w:unhideWhenUsed="1"/>
-    <w:lsdException w:name="Table Grid 7" w:semiHidden="1" w:unhideWhenUsed="1"/>
-    <w:lsdException w:name="Table Grid 8" w:semiHidden="1" w:unhideWhenUsed="1"/>
-    <w:lsdException w:name="Table List 1" w:semiHidden="1" w:unhideWhenUsed="1"/>
-    <w:lsdException w:name="Table List 2" w:semiHidden="1" w:unhideWhenUsed="1"/>
-    <w:lsdException w:name="Table List 3" w:semiHidden="1" w:unhideWhenUsed="1"/>
-    <w:lsdException w:name="Table List 4" w:semiHidden="1" w:unhideWhenUsed="1"/>
-    <w:lsdException w:name="Table List 5" w:semiHidden="1" w:unhideWhenUsed="1"/>
-    <w:lsdException w:name="Table List 6" w:semiHidden="1" w:unhideWhenUsed="1"/>
-    <w:lsdException w:name="Table List 7" w:semiHidden="1" w:unhideWhenUsed="1"/>
-    <w:lsdException w:name="Table List 8" w:semiHidden="1" w:unhideWhenUsed="1"/>
-    <w:lsdException w:name="Table 3D effects 1" w:semiHidden="1" w:unhideWhenUsed="1"/>
-    <w:lsdException w:name="Table 3D effects 2" w:semiHidden="1" w:unhideWhenUsed="1"/>
-    <w:lsdException w:name="Table 3D effects 3" w:semiHidden="1" w:unhideWhenUsed="1"/>
-    <w:lsdException w:name="Table Contemporary" w:semiHidden="1" w:unhideWhenUsed="1"/>
-    <w:lsdException w:name="Table Elegant" w:semiHidden="1" w:unhideWhenUsed="1"/>
-    <w:lsdException w:name="Table Professional" w:semiHidden="1" w:unhideWhenUsed="1"/>
-    <w:lsdException w:name="Table Subtle 1" w:semiHidden="1" w:unhideWhenUsed="1"/>
-    <w:lsdException w:name="Table Subtle 2" w:semiHidden="1" w:unhideWhenUsed="1"/>
-    <w:lsdException w:name="Table Web 1" w:semiHidden="1" w:unhideWhenUsed="1"/>
-    <w:lsdException w:name="Table Web 2" w:semiHidden="1" w:unhideWhenUsed="1"/>
-    <w:lsdException w:name="Table Web 3" w:semiHidden="1" w:unhideWhenUsed="1"/>
-    <w:lsdException w:name="Balloon Text" w:semiHidden="1" w:unhideWhenUsed="1"/>
-    <w:lsdException w:name="Table Grid" w:uiPriority="39"/>
-    <w:lsdException w:name="Table Theme" w:semiHidden="1" w:unhideWhenUsed="1"/>
-    <w:lsdException w:name="Placeholder Text" w:semiHidden="1"/>
-    <w:lsdException w:name="No Spacing" w:uiPriority="1" w:qFormat="1"/>
-    <w:lsdException w:name="Light Shading" w:uiPriority="60"/>
-    <w:lsdException w:name="Light List" w:uiPriority="61"/>
-    <w:lsdException w:name="Light Grid" w:uiPriority="62"/>
-    <w:lsdException w:name="Medium Shading 1" w:uiPriority="63"/>
-    <w:lsdException w:name="Medium Shading 2" w:uiPriority="64"/>
-    <w:lsdException w:name="Medium List 1" w:uiPriority="65"/>
-    <w:lsdException w:name="Medium List 2" w:uiPriority="66"/>
-    <w:lsdException w:name="Medium Grid 1" w:uiPriority="67"/>
-    <w:lsdException w:name="Medium Grid 2" w:uiPriority="68"/>
-    <w:lsdException w:name="Medium Grid 3" w:uiPriority="69"/>
-    <w:lsdException w:name="Dark List" w:uiPriority="70"/>
-    <w:lsdException w:name="Colorful Shading" w:uiPriority="71"/>
-    <w:lsdException w:name="Colorful List" w:uiPriority="72"/>
-    <w:lsdException w:name="Colorful Grid" w:uiPriority="73"/>
-    <w:lsdException w:name="Light Shading Accent 1" w:uiPriority="60"/>
-    <w:lsdException w:name="Light List Accent 1" w:uiPriority="61"/>
-    <w:lsdException w:name="Light Grid Accent 1" w:uiPriority="62"/>
-    <w:lsdException w:name="Medium Shading 1 Accent 1" w:uiPriority="63"/>
-    <w:lsdException w:name="Medium Shading 2 Accent 1" w:uiPriority="64"/>
-    <w:lsdException w:name="Medium List 1 Accent 1" w:uiPriority="65"/>
-    <w:lsdException w:name="Revision" w:semiHidden="1"/>
-    <w:lsdException w:name="List Paragraph" w:uiPriority="34" w:qFormat="1"/>
-    <w:lsdException w:name="Quote" w:uiPriority="29" w:qFormat="1"/>
-    <w:lsdException w:name="Intense Quote" w:uiPriority="30" w:qFormat="1"/>
-    <w:lsdException w:name="Medium List 2 Accent 1" w:uiPriority="66"/>
-    <w:lsdException w:name="Medium Grid 1 Accent 1" w:uiPriority="67"/>
-    <w:lsdException w:name="Medium Grid 2 Accent 1" w:uiPriority="68"/>
-    <w:lsdException w:name="Medium Grid 3 Accent 1" w:uiPriority="69"/>
-    <w:lsdException w:name="Dark List Accent 1" w:uiPriority="70"/>
-    <w:lsdException w:name="Colorful Shading Accent 1" w:uiPriority="71"/>
-    <w:lsdException w:name="Colorful List Accent 1" w:uiPriority="72"/>
-    <w:lsdException w:name="Colorful Grid Accent 1" w:uiPriority="73"/>
-    <w:lsdException w:name="Light Shading Accent 2" w:uiPriority="60"/>
-    <w:lsdException w:name="Light List Accent 2" w:uiPriority="61"/>
-    <w:lsdException w:name="Light Grid Accent 2" w:uiPriority="62"/>
-    <w:lsdException w:name="Medium Shading 1 Accent 2" w:uiPriority="63"/>
-    <w:lsdException w:name="Medium Shading 2 Accent 2" w:uiPriority="64"/>
-    <w:lsdException w:name="Medium List 1 Accent 2" w:uiPriority="65"/>
-    <w:lsdException w:name="Medium List 2 Accent 2" w:uiPriority="66"/>
-    <w:lsdException w:name="Medium Grid 1 Accent 2" w:uiPriority="67"/>
-    <w:lsdException w:name="Medium Grid 2 Accent 2" w:uiPriority="68"/>
-    <w:lsdException w:name="Medium Grid 3 Accent 2" w:uiPriority="69"/>
-    <w:lsdException w:name="Dark List Accent 2" w:uiPriority="70"/>
-    <w:lsdException w:name="Colorful Shading Accent 2" w:uiPriority="71"/>
-    <w:lsdException w:name="Colorful List Accent 2" w:uiPriority="72"/>
-    <w:lsdException w:name="Colorful Grid Accent 2" w:uiPriority="73"/>
-    <w:lsdException w:name="Light Shading Accent 3" w:uiPriority="60"/>
-    <w:lsdException w:name="Light List Accent 3" w:uiPriority="61"/>
-    <w:lsdException w:name="Light Grid Accent 3" w:uiPriority="62"/>
-    <w:lsdException w:name="Medium Shading 1 Accent 3" w:uiPriority="63"/>
-    <w:lsdException w:name="Medium Shading 2 Accent 3" w:uiPriority="64"/>
-    <w:lsdException w:name="Medium List 1 Accent 3" w:uiPriority="65"/>
-    <w:lsdException w:name="Medium List 2 Accent 3" w:uiPriority="66"/>
-    <w:lsdException w:name="Medium Grid 1 Accent 3" w:uiPriority="67"/>
-    <w:lsdException w:name="Medium Grid 2 Accent 3" w:uiPriority="68"/>
-    <w:lsdException w:name="Medium Grid 3 Accent 3" w:uiPriority="69"/>
-    <w:lsdException w:name="Dark List Accent 3" w:uiPriority="70"/>
-    <w:lsdException w:name="Colorful Shading Accent 3" w:uiPriority="71"/>
-    <w:lsdException w:name="Colorful List Accent 3" w:uiPriority="72"/>
-    <w:lsdException w:name="Colorful Grid Accent 3" w:uiPriority="73"/>
-    <w:lsdException w:name="Light Shading Accent 4" w:uiPriority="60"/>
-    <w:lsdException w:name="Light List Accent 4" w:uiPriority="61"/>
-    <w:lsdException w:name="Light Grid Accent 4" w:uiPriority="62"/>
-    <w:lsdException w:name="Medium Shading 1 Accent 4" w:uiPriority="63"/>
-    <w:lsdException w:name="Medium Shading 2 Accent 4" w:uiPriority="64"/>
-    <w:lsdException w:name="Medium List 1 Accent 4" w:uiPriority="65"/>
-    <w:lsdException w:name="Medium List 2 Accent 4" w:uiPriority="66"/>
-    <w:lsdException w:name="Medium Grid 1 Accent 4" w:uiPriority="67"/>
-    <w:lsdException w:name="Medium Grid 2 Accent 4" w:uiPriority="68"/>
-    <w:lsdException w:name="Medium Grid 3 Accent 4" w:uiPriority="69"/>
-    <w:lsdException w:name="Dark List Accent 4" w:uiPriority="70"/>
-    <w:lsdException w:name="Colorful Shading Accent 4" w:uiPriority="71"/>
-    <w:lsdException w:name="Colorful List Accent 4" w:uiPriority="72"/>
-    <w:lsdException w:name="Colorful Grid Accent 4" w:uiPriority="73"/>
-    <w:lsdException w:name="Light Shading Accent 5" w:uiPriority="60"/>
-    <w:lsdException w:name="Light List Accent 5" w:uiPriority="61"/>
-    <w:lsdException w:name="Light Grid Accent 5" w:uiPriority="62"/>
-    <w:lsdException w:name="Medium Shading 1 Accent 5" w:uiPriority="63"/>
-    <w:lsdException w:name="Medium Shading 2 Accent 5" w:uiPriority="64"/>
-    <w:lsdException w:name="Medium List 1 Accent 5" w:uiPriority="65"/>
-    <w:lsdException w:name="Medium List 2 Accent 5" w:uiPriority="66"/>
-    <w:lsdException w:name="Medium Grid 1 Accent 5" w:uiPriority="67"/>
-    <w:lsdException w:name="Medium Grid 2 Accent 5" w:uiPriority="68"/>
-    <w:lsdException w:name="Medium Grid 3 Accent 5" w:uiPriority="69"/>
-    <w:lsdException w:name="Dark List Accent 5" w:uiPriority="70"/>
-    <w:lsdException w:name="Colorful Shading Accent 5" w:uiPriority="71"/>
-    <w:lsdException w:name="Colorful List Accent 5" w:uiPriority="72"/>
-    <w:lsdException w:name="Colorful Grid Accent 5" w:uiPriority="73"/>
-    <w:lsdException w:name="Light Shading Accent 6" w:uiPriority="60"/>
-    <w:lsdException w:name="Light List Accent 6" w:uiPriority="61"/>
-    <w:lsdException w:name="Light Grid Accent 6" w:uiPriority="62"/>
-    <w:lsdException w:name="Medium Shading 1 Accent 6" w:uiPriority="63"/>
-    <w:lsdException w:name="Medium Shading 2 Accent 6" w:uiPriority="64"/>
-    <w:lsdException w:name="Medium List 1 Accent 6" w:uiPriority="65"/>
-    <w:lsdException w:name="Medium List 2 Accent 6" w:uiPriority="66"/>
-    <w:lsdException w:name="Medium Grid 1 Accent 6" w:uiPriority="67"/>
-    <w:lsdException w:name="Medium Grid 2 Accent 6" w:uiPriority="68"/>
-    <w:lsdException w:name="Medium Grid 3 Accent 6" w:uiPriority="69"/>
-    <w:lsdException w:name="Dark List Accent 6" w:uiPriority="70"/>
-    <w:lsdException w:name="Colorful Shading Accent 6" w:uiPriority="71"/>
-    <w:lsdException w:name="Colorful List Accent 6" w:uiPriority="72"/>
-    <w:lsdException w:name="Colorful Grid Accent 6" w:uiPriority="73"/>
-    <w:lsdException w:name="Subtle Emphasis" w:uiPriority="19" w:qFormat="1"/>
-    <w:lsdException w:name="Intense Emphasis" w:uiPriority="21" w:qFormat="1"/>
-    <w:lsdException w:name="Subtle Reference" w:uiPriority="31" w:qFormat="1"/>
-    <w:lsdException w:name="Intense Reference" w:uiPriority="32" w:qFormat="1"/>
-    <w:lsdException w:name="Book Title" w:uiPriority="33" w:qFormat="1"/>
-    <w:lsdException w:name="Bibliography" w:semiHidden="1" w:uiPriority="37" w:unhideWhenUsed="1"/>
-    <w:lsdException w:name="TOC Heading" w:semiHidden="1" w:uiPriority="39" w:unhideWhenUsed="1" w:qFormat="1"/>
-    <w:lsdException w:name="Plain Table 1" w:uiPriority="41"/>
-    <w:lsdException w:name="Plain Table 2" w:uiPriority="42"/>
-    <w:lsdException w:name="Plain Table 3" w:uiPriority="43"/>
-    <w:lsdException w:name="Plain Table 4" w:uiPriority="44"/>
-    <w:lsdException w:name="Plain Table 5" w:uiPriority="45"/>
-    <w:lsdException w:name="Grid Table Light" w:uiPriority="40"/>
-    <w:lsdException w:name="Grid Table 1 Light" w:uiPriority="46"/>
-    <w:lsdException w:name="Grid Table 2" w:uiPriority="47"/>
-    <w:lsdException w:name="Grid Table 3" w:uiPriority="48"/>
-    <w:lsdException w:name="Grid Table 4" w:uiPriority="49"/>
-    <w:lsdException w:name="Grid Table 5 Dark" w:uiPriority="50"/>
-    <w:lsdException w:name="Grid Table 6 Colorful" w:uiPriority="51"/>
-    <w:lsdException w:name="Grid Table 7 Colorful" w:uiPriority="52"/>
-    <w:lsdException w:name="Grid Table 1 Light Accent 1" w:uiPriority="46"/>
-    <w:lsdException w:name="Grid Table 2 Accent 1" w:uiPriority="47"/>
-    <w:lsdException w:name="Grid Table 3 Accent 1" w:uiPriority="48"/>
-    <w:lsdException w:name="Grid Table 4 Accent 1" w:uiPriority="49"/>
-    <w:lsdException w:name="Grid Table 5 Dark Accent 1" w:uiPriority="50"/>
-    <w:lsdException w:name="Grid Table 6 Colorful Accent 1" w:uiPriority="51"/>
-    <w:lsdException w:name="Grid Table 7 Colorful Accent 1" w:uiPriority="52"/>
-    <w:lsdException w:name="Grid Table 1 Light Accent 2" w:uiPriority="46"/>
-    <w:lsdException w:name="Grid Table 2 Accent 2" w:uiPriority="47"/>
-    <w:lsdException w:name="Grid Table 3 Accent 2" w:uiPriority="48"/>
-    <w:lsdException w:name="Grid Table 4 Accent 2" w:uiPriority="49"/>
-    <w:lsdException w:name="Grid Table 5 Dark Accent 2" w:uiPriority="50"/>
-    <w:lsdException w:name="Grid Table 6 Colorful Accent 2" w:uiPriority="51"/>
-    <w:lsdException w:name="Grid Table 7 Colorful Accent 2" w:uiPriority="52"/>
-    <w:lsdException w:name="Grid Table 1 Light Accent 3" w:uiPriority="46"/>
-    <w:lsdException w:name="Grid Table 2 Accent 3" w:uiPriority="47"/>
-    <w:lsdException w:name="Grid Table 3 Accent 3" w:uiPriority="48"/>
-    <w:lsdException w:name="Grid Table 4 Accent 3" w:uiPriority="49"/>
-    <w:lsdException w:name="Grid Table 5 Dark Accent 3" w:uiPriority="50"/>
-    <w:lsdException w:name="Grid Table 6 Colorful Accent 3" w:uiPriority="51"/>
-    <w:lsdException w:name="Grid Table 7 Colorful Accent 3" w:uiPriority="52"/>
-    <w:lsdException w:name="Grid Table 1 Light Accent 4" w:uiPriority="46"/>
-    <w:lsdException w:name="Grid Table 2 Accent 4" w:uiPriority="47"/>
-    <w:lsdException w:name="Grid Table 3 Accent 4" w:uiPriority="48"/>
-    <w:lsdException w:name="Grid Table 4 Accent 4" w:uiPriority="49"/>
-    <w:lsdException w:name="Grid Table 5 Dark Accent 4" w:uiPriority="50"/>
-    <w:lsdException w:name="Grid Table 6 Colorful Accent 4" w:uiPriority="51"/>
-    <w:lsdException w:name="Grid Table 7 Colorful Accent 4" w:uiPriority="52"/>
-    <w:lsdException w:name="Grid Table 1 Light Accent 5" w:uiPriority="46"/>
-    <w:lsdException w:name="Grid Table 2 Accent 5" w:uiPriority="47"/>
-    <w:lsdException w:name="Grid Table 3 Accent 5" w:uiPriority="48"/>
-    <w:lsdException w:name="Grid Table 4 Accent 5" w:uiPriority="49"/>
-    <w:lsdException w:name="Grid Table 5 Dark Accent 5" w:uiPriority="50"/>
-    <w:lsdException w:name="Grid Table 6 Colorful Accent 5" w:uiPriority="51"/>
-    <w:lsdException w:name="Grid Table 7 Colorful Accent 5" w:uiPriority="52"/>
-    <w:lsdException w:name="Grid Table 1 Light Accent 6" w:uiPriority="46"/>
-    <w:lsdException w:name="Grid Table 2 Accent 6" w:uiPriority="47"/>
-    <w:lsdException w:name="Grid Table 3 Accent 6" w:uiPriority="48"/>
-    <w:lsdException w:name="Grid Table 4 Accent 6" w:uiPriority="49"/>
-    <w:lsdException w:name="Grid Table 5 Dark Accent 6" w:uiPriority="50"/>
-    <w:lsdException w:name="Grid Table 6 Colorful Accent 6" w:uiPriority="51"/>
-    <w:lsdException w:name="Grid Table 7 Colorful Accent 6" w:uiPriority="52"/>
-    <w:lsdException w:name="List Table 1 Light" w:uiPriority="46"/>
-    <w:lsdException w:name="List Table 2" w:uiPriority="47"/>
-    <w:lsdException w:name="List Table 3" w:uiPriority="48"/>
-    <w:lsdException w:name="List Table 4" w:uiPriority="49"/>
-    <w:lsdException w:name="List Table 5 Dark" w:uiPriority="50"/>
-    <w:lsdException w:name="List Table 6 Colorful" w:uiPriority="51"/>
-    <w:lsdException w:name="List Table 7 Colorful" w:uiPriority="52"/>
-    <w:lsdException w:name="List Table 1 Light Accent 1" w:uiPriority="46"/>
-    <w:lsdException w:name="List Table 2 Accent 1" w:uiPriority="47"/>
-    <w:lsdException w:name="List Table 3 Accent 1" w:uiPriority="48"/>
-    <w:lsdException w:name="List Table 4 Accent 1" w:uiPriority="49"/>
-    <w:lsdException w:name="List Table 5 Dark Accent 1" w:uiPriority="50"/>
-    <w:lsdException w:name="List Table 6 Colorful Accent 1" w:uiPriority="51"/>
-    <w:lsdException w:name="List Table 7 Colorful Accent 1" w:uiPriority="52"/>
-    <w:lsdException w:name="List Table 1 Light Accent 2" w:uiPriority="46"/>
-    <w:lsdException w:name="List Table 2 Accent 2" w:uiPriority="47"/>
-    <w:lsdException w:name="List Table 3 Accent 2" w:uiPriority="48"/>
-    <w:lsdException w:name="List Table 4 Accent 2" w:uiPriority="49"/>
-    <w:lsdException w:name="List Table 5 Dark Accent 2" w:uiPriority="50"/>
-    <w:lsdException w:name="List Table 6 Colorful Accent 2" w:uiPriority="51"/>
-    <w:lsdException w:name="List Table 7 Colorful Accent 2" w:uiPriority="52"/>
-    <w:lsdException w:name="List Table 1 Light Accent 3" w:uiPriority="46"/>
-    <w:lsdException w:name="List Table 2 Accent 3" w:uiPriority="47"/>
-    <w:lsdException w:name="List Table 3 Accent 3" w:uiPriority="48"/>
-    <w:lsdException w:name="List Table 4 Accent 3" w:uiPriority="49"/>
-    <w:lsdException w:name="List Table 5 Dark Accent 3" w:uiPriority="50"/>
-    <w:lsdException w:name="List Table 6 Colorful Accent 3" w:uiPriority="51"/>
-    <w:lsdException w:name="List Table 7 Colorful Accent 3" w:uiPriority="52"/>
-    <w:lsdException w:name="List Table 1 Light Accent 4" w:uiPriority="46"/>
-    <w:lsdException w:name="List Table 2 Accent 4" w:uiPriority="47"/>
-    <w:lsdException w:name="List Table 3 Accent 4" w:uiPriority="48"/>
-    <w:lsdException w:name="List Table 4 Accent 4" w:uiPriority="49"/>
-    <w:lsdException w:name="List Table 5 Dark Accent 4" w:uiPriority="50"/>
-    <w:lsdException w:name="List Table 6 Colorful Accent 4" w:uiPriority="51"/>
-    <w:lsdException w:name="List Table 7 Colorful Accent 4" w:uiPriority="52"/>
-    <w:lsdException w:name="List Table 1 Light Accent 5" w:uiPriority="46"/>
-    <w:lsdException w:name="List Table 2 Accent 5" w:uiPriority="47"/>
-    <w:lsdException w:name="List Table 3 Accent 5" w:uiPriority="48"/>
-    <w:lsdException w:name="List Table 4 Accent 5" w:uiPriority="49"/>
-    <w:lsdException w:name="List Table 5 Dark Accent 5" w:uiPriority="50"/>
-    <w:lsdException w:name="List Table 6 Colorful Accent 5" w:uiPriority="51"/>
-    <w:lsdException w:name="List Table 7 Colorful Accent 5" w:uiPriority="52"/>
-    <w:lsdException w:name="List Table 1 Light Accent 6" w:uiPriority="46"/>
-    <w:lsdException w:name="List Table 2 Accent 6" w:uiPriority="47"/>
-    <w:lsdException w:name="List Table 3 Accent 6" w:uiPriority="48"/>
-    <w:lsdException w:name="List Table 4 Accent 6" w:uiPriority="49"/>
-    <w:lsdException w:name="List Table 5 Dark Accent 6" w:uiPriority="50"/>
-    <w:lsdException w:name="List Table 6 Colorful Accent 6" w:uiPriority="51"/>
-    <w:lsdException w:name="List Table 7 Colorful Accent 6" w:uiPriority="52"/>
-    <w:lsdException w:name="Mention" w:semiHidden="1" w:unhideWhenUsed="1"/>
-    <w:lsdException w:name="Smart Hyperlink" w:semiHidden="1" w:unhideWhenUsed="1"/>
-    <w:lsdException w:name="Hashtag" w:semiHidden="1" w:unhideWhenUsed="1"/>
-    <w:lsdException w:name="Unresolved Mention" w:semiHidden="1" w:unhideWhenUsed="1"/>
-    <w:lsdException w:name="Smart Link" w:semiHidden="1" w:unhideWhenUsed="1"/>
-  </w:latentStyles>
-  <w:style w:type="paragraph" w:default="1" w:styleId="a">
-    <w:name w:val="Normal"/>
-    <w:qFormat/>
-    <w:rsid w:val="005D004E"/>
-    <w:pPr>
-      <w:widowControl w:val="0"/>
-      <w:wordWrap w:val="0"/>
-      <w:autoSpaceDE w:val="0"/>
-      <w:autoSpaceDN w:val="0"/>
-    </w:pPr>
-    <w:rPr>
-      <w:rFonts w:cs="Times New Roman"/>
-      <w:sz w:val="3276"/>
-      <w:szCs w:val="3276"/>
-    </w:rPr>
-  </w:style>
-  <w:style w:type="character" w:default="1" w:styleId="a0">
-    <w:name w:val="Default Paragraph Font"/>
-    <w:uiPriority w:val="1"/>
-    <w:semiHidden/>
-    <w:unhideWhenUsed/>
-    <w:rsid w:val="005D004E"/>
-  </w:style>
-  <w:style w:type="table" w:default="1" w:styleId="a1">
-    <w:name w:val="Normal Table"/>
-    <w:uiPriority w:val="99"/>
-    <w:semiHidden/>
-    <w:unhideWhenUsed/>
-    <w:tblPr>
-      <w:tblInd w:w="0" w:type="dxa"/>
-      <w:tblCellMar>
-        <w:top w:w="0" w:type="dxa"/>
-        <w:left w:w="108" w:type="dxa"/>
-        <w:bottom w:w="0" w:type="dxa"/>
-        <w:right w:w="108" w:type="dxa"/>
-      </w:tblCellMar>
-    </w:tblPr>
-  </w:style>
-  <w:style w:type="numbering" w:default="1" w:styleId="a2">
-    <w:name w:val="No List"/>
-    <w:uiPriority w:val="99"/>
-    <w:semiHidden/>
-    <w:unhideWhenUsed/>
-  </w:style>
-  <w:style w:type="character" w:styleId="a3">
-    <w:name w:val="Placeholder Text"/>
-    <w:basedOn w:val="a0"/>
-    <w:uiPriority w:val="99"/>
-    <w:semiHidden/>
-    <w:rsid w:val="005D004E"/>
-    <w:rPr>
-      <w:color w:val="808080"/>
-    </w:rPr>
-  </w:style>
-  <w:style w:type="paragraph" w:customStyle="1" w:styleId="3231300AD9B0495193A6F357970EE994">
-    <w:name w:val="3231300AD9B0495193A6F357970EE994"/>
-    <w:rsid w:val="005D004E"/>
-    <w:pPr>
-      <w:widowControl w:val="0"/>
-      <w:wordWrap w:val="0"/>
-      <w:autoSpaceDE w:val="0"/>
-      <w:autoSpaceDN w:val="0"/>
-    </w:pPr>
-  </w:style>
-  <w:style w:type="paragraph" w:customStyle="1" w:styleId="281022901B6445C5A24CE57F6102C1E7">
-    <w:name w:val="281022901B6445C5A24CE57F6102C1E7"/>
-    <w:rsid w:val="005D004E"/>
-    <w:pPr>
-      <w:widowControl w:val="0"/>
-      <w:wordWrap w:val="0"/>
-      <w:autoSpaceDE w:val="0"/>
-      <w:autoSpaceDN w:val="0"/>
-    </w:pPr>
-  </w:style>
-  <w:style w:type="paragraph" w:customStyle="1" w:styleId="7DE582335CDF42709ACAF08A0EEB9D6A">
-    <w:name w:val="7DE582335CDF42709ACAF08A0EEB9D6A"/>
-    <w:rsid w:val="005D004E"/>
-    <w:pPr>
-      <w:widowControl w:val="0"/>
-      <w:wordWrap w:val="0"/>
-      <w:autoSpaceDE w:val="0"/>
-      <w:autoSpaceDN w:val="0"/>
-    </w:pPr>
-  </w:style>
-</w:styles>
-</file>
-
-<file path=word/glossary/webSettings.xml><?xml version="1.0" encoding="utf-8"?>
-<w:webSettings xmlns:mc="http://schemas.openxmlformats.org/markup-compatibility/2006" xmlns:r="http://schemas.openxmlformats.org/officeDocument/2006/relationships" xmlns:w="http://schemas.openxmlformats.org/wordprocessingml/2006/main" xmlns:w14="http://schemas.microsoft.com/office/word/2010/wordml" xmlns:w15="http://schemas.microsoft.com/office/word/2012/wordml" xmlns:w16cex="http://schemas.microsoft.com/office/word/2018/wordml/cex" xmlns:w16cid="http://schemas.microsoft.com/office/word/2016/wordml/cid" xmlns:w16="http://schemas.microsoft.com/office/word/2018/wordml" xmlns:w16se="http://schemas.microsoft.com/office/word/2015/wordml/symex" mc:Ignorable="w14 w15 w16se w16cid w16 w16cex">
-  <w:optimizeForBrowser/>
-  <w:allowPNG/>
-</w:webSettings>
-</file>
-
 <file path=word/theme/theme1.xml><?xml version="1.0" encoding="utf-8"?>
 <a:theme xmlns:a="http://schemas.openxmlformats.org/drawingml/2006/main" name="Office 테마">
   <a:themeElements>

</xml_diff>